<commit_message>
folder structure changed -- usecase folder is created
</commit_message>
<xml_diff>
--- a/Lab1 - VISION DOCUMENT-Version1.1.docx
+++ b/Lab1 - VISION DOCUMENT-Version1.1.docx
@@ -2667,8 +2667,6 @@
               </w:rPr>
               <w:t xml:space="preserve"> users on order status and product placement.</w:t>
             </w:r>
-            <w:bookmarkStart w:id="0" w:name="_GoBack"/>
-            <w:bookmarkEnd w:id="0"/>
           </w:p>
         </w:tc>
       </w:tr>
@@ -3866,6 +3864,484 @@
         </w:tc>
       </w:tr>
     </w:tbl>
+    <w:p>
+      <w:pPr>
+        <w:autoSpaceDE w:val="0"/>
+        <w:autoSpaceDN w:val="0"/>
+        <w:adjustRightInd w:val="0"/>
+        <w:spacing w:after="0" w:line="240" w:lineRule="auto"/>
+        <w:rPr>
+          <w:rFonts w:ascii="TimesNewRomanPS-BoldMT" w:eastAsia="Calibri" w:hAnsi="Calibri" w:cs="TimesNewRomanPS-BoldMT"/>
+          <w:b/>
+          <w:bCs/>
+          <w:szCs w:val="24"/>
+        </w:rPr>
+      </w:pPr>
+    </w:p>
+    <w:p>
+      <w:pPr>
+        <w:autoSpaceDE w:val="0"/>
+        <w:autoSpaceDN w:val="0"/>
+        <w:adjustRightInd w:val="0"/>
+        <w:spacing w:after="0" w:line="240" w:lineRule="auto"/>
+        <w:rPr>
+          <w:rFonts w:ascii="TimesNewRomanPS-BoldMT" w:eastAsia="Calibri" w:hAnsi="Calibri" w:cs="TimesNewRomanPS-BoldMT"/>
+          <w:b/>
+          <w:bCs/>
+          <w:szCs w:val="24"/>
+        </w:rPr>
+      </w:pPr>
+    </w:p>
+    <w:p>
+      <w:pPr>
+        <w:autoSpaceDE w:val="0"/>
+        <w:autoSpaceDN w:val="0"/>
+        <w:adjustRightInd w:val="0"/>
+        <w:spacing w:after="0" w:line="240" w:lineRule="auto"/>
+        <w:rPr>
+          <w:rFonts w:ascii="TimesNewRomanPS-BoldMT" w:eastAsia="Calibri" w:hAnsi="Calibri" w:cs="TimesNewRomanPS-BoldMT"/>
+          <w:b/>
+          <w:bCs/>
+          <w:szCs w:val="24"/>
+        </w:rPr>
+      </w:pPr>
+    </w:p>
+    <w:p>
+      <w:pPr>
+        <w:autoSpaceDE w:val="0"/>
+        <w:autoSpaceDN w:val="0"/>
+        <w:adjustRightInd w:val="0"/>
+        <w:spacing w:after="0" w:line="240" w:lineRule="auto"/>
+        <w:rPr>
+          <w:rFonts w:ascii="TimesNewRomanPS-BoldMT" w:eastAsia="Calibri" w:hAnsi="Calibri" w:cs="TimesNewRomanPS-BoldMT"/>
+          <w:b/>
+          <w:bCs/>
+          <w:szCs w:val="24"/>
+        </w:rPr>
+      </w:pPr>
+    </w:p>
+    <w:p>
+      <w:pPr>
+        <w:autoSpaceDE w:val="0"/>
+        <w:autoSpaceDN w:val="0"/>
+        <w:adjustRightInd w:val="0"/>
+        <w:spacing w:after="0" w:line="240" w:lineRule="auto"/>
+        <w:rPr>
+          <w:rFonts w:ascii="TimesNewRomanPS-BoldMT" w:eastAsia="Calibri" w:hAnsi="Calibri" w:cs="TimesNewRomanPS-BoldMT"/>
+          <w:b/>
+          <w:bCs/>
+          <w:szCs w:val="24"/>
+        </w:rPr>
+      </w:pPr>
+    </w:p>
+    <w:p>
+      <w:pPr>
+        <w:autoSpaceDE w:val="0"/>
+        <w:autoSpaceDN w:val="0"/>
+        <w:adjustRightInd w:val="0"/>
+        <w:spacing w:after="0" w:line="240" w:lineRule="auto"/>
+        <w:rPr>
+          <w:rFonts w:ascii="TimesNewRomanPS-BoldMT" w:eastAsia="Calibri" w:hAnsi="Calibri" w:cs="TimesNewRomanPS-BoldMT"/>
+          <w:b/>
+          <w:bCs/>
+          <w:szCs w:val="24"/>
+        </w:rPr>
+      </w:pPr>
+    </w:p>
+    <w:p>
+      <w:pPr>
+        <w:autoSpaceDE w:val="0"/>
+        <w:autoSpaceDN w:val="0"/>
+        <w:adjustRightInd w:val="0"/>
+        <w:spacing w:after="0" w:line="240" w:lineRule="auto"/>
+        <w:rPr>
+          <w:rFonts w:ascii="TimesNewRomanPS-BoldMT" w:eastAsia="Calibri" w:hAnsi="Calibri" w:cs="TimesNewRomanPS-BoldMT"/>
+          <w:b/>
+          <w:bCs/>
+          <w:szCs w:val="24"/>
+        </w:rPr>
+      </w:pPr>
+    </w:p>
+    <w:p>
+      <w:pPr>
+        <w:autoSpaceDE w:val="0"/>
+        <w:autoSpaceDN w:val="0"/>
+        <w:adjustRightInd w:val="0"/>
+        <w:spacing w:after="0" w:line="240" w:lineRule="auto"/>
+        <w:rPr>
+          <w:rFonts w:ascii="TimesNewRomanPS-BoldMT" w:eastAsia="Calibri" w:hAnsi="Calibri" w:cs="TimesNewRomanPS-BoldMT"/>
+          <w:b/>
+          <w:bCs/>
+          <w:szCs w:val="24"/>
+        </w:rPr>
+      </w:pPr>
+    </w:p>
+    <w:p>
+      <w:pPr>
+        <w:autoSpaceDE w:val="0"/>
+        <w:autoSpaceDN w:val="0"/>
+        <w:adjustRightInd w:val="0"/>
+        <w:spacing w:after="0" w:line="240" w:lineRule="auto"/>
+        <w:rPr>
+          <w:rFonts w:ascii="TimesNewRomanPS-BoldMT" w:eastAsia="Calibri" w:hAnsi="Calibri" w:cs="TimesNewRomanPS-BoldMT"/>
+          <w:b/>
+          <w:bCs/>
+          <w:szCs w:val="24"/>
+        </w:rPr>
+      </w:pPr>
+    </w:p>
+    <w:p>
+      <w:pPr>
+        <w:autoSpaceDE w:val="0"/>
+        <w:autoSpaceDN w:val="0"/>
+        <w:adjustRightInd w:val="0"/>
+        <w:spacing w:after="0" w:line="240" w:lineRule="auto"/>
+        <w:rPr>
+          <w:rFonts w:ascii="TimesNewRomanPS-BoldMT" w:eastAsia="Calibri" w:hAnsi="Calibri" w:cs="TimesNewRomanPS-BoldMT"/>
+          <w:b/>
+          <w:bCs/>
+          <w:szCs w:val="24"/>
+        </w:rPr>
+      </w:pPr>
+    </w:p>
+    <w:p>
+      <w:pPr>
+        <w:autoSpaceDE w:val="0"/>
+        <w:autoSpaceDN w:val="0"/>
+        <w:adjustRightInd w:val="0"/>
+        <w:spacing w:after="0" w:line="240" w:lineRule="auto"/>
+        <w:rPr>
+          <w:rFonts w:ascii="TimesNewRomanPS-BoldMT" w:eastAsia="Calibri" w:hAnsi="Calibri" w:cs="TimesNewRomanPS-BoldMT"/>
+          <w:b/>
+          <w:bCs/>
+          <w:szCs w:val="24"/>
+        </w:rPr>
+      </w:pPr>
+    </w:p>
+    <w:p>
+      <w:pPr>
+        <w:autoSpaceDE w:val="0"/>
+        <w:autoSpaceDN w:val="0"/>
+        <w:adjustRightInd w:val="0"/>
+        <w:spacing w:after="0" w:line="240" w:lineRule="auto"/>
+        <w:rPr>
+          <w:rFonts w:ascii="TimesNewRomanPS-BoldMT" w:eastAsia="Calibri" w:hAnsi="Calibri" w:cs="TimesNewRomanPS-BoldMT"/>
+          <w:b/>
+          <w:bCs/>
+          <w:szCs w:val="24"/>
+        </w:rPr>
+      </w:pPr>
+    </w:p>
+    <w:p>
+      <w:pPr>
+        <w:autoSpaceDE w:val="0"/>
+        <w:autoSpaceDN w:val="0"/>
+        <w:adjustRightInd w:val="0"/>
+        <w:spacing w:after="0" w:line="240" w:lineRule="auto"/>
+        <w:rPr>
+          <w:rFonts w:ascii="TimesNewRomanPS-BoldMT" w:eastAsia="Calibri" w:hAnsi="Calibri" w:cs="TimesNewRomanPS-BoldMT"/>
+          <w:b/>
+          <w:bCs/>
+          <w:szCs w:val="24"/>
+        </w:rPr>
+      </w:pPr>
+      <w:bookmarkStart w:id="0" w:name="_GoBack"/>
+      <w:bookmarkEnd w:id="0"/>
+    </w:p>
+    <w:p>
+      <w:pPr>
+        <w:autoSpaceDE w:val="0"/>
+        <w:autoSpaceDN w:val="0"/>
+        <w:adjustRightInd w:val="0"/>
+        <w:spacing w:after="0" w:line="240" w:lineRule="auto"/>
+        <w:rPr>
+          <w:rFonts w:ascii="TimesNewRomanPS-BoldMT" w:eastAsia="Calibri" w:hAnsi="Calibri" w:cs="TimesNewRomanPS-BoldMT"/>
+          <w:b/>
+          <w:bCs/>
+          <w:szCs w:val="24"/>
+        </w:rPr>
+      </w:pPr>
+    </w:p>
+    <w:p>
+      <w:pPr>
+        <w:autoSpaceDE w:val="0"/>
+        <w:autoSpaceDN w:val="0"/>
+        <w:adjustRightInd w:val="0"/>
+        <w:spacing w:after="0" w:line="240" w:lineRule="auto"/>
+        <w:rPr>
+          <w:rFonts w:ascii="TimesNewRomanPS-BoldMT" w:eastAsia="Calibri" w:hAnsi="Calibri" w:cs="TimesNewRomanPS-BoldMT"/>
+          <w:b/>
+          <w:bCs/>
+          <w:szCs w:val="24"/>
+        </w:rPr>
+      </w:pPr>
+    </w:p>
+    <w:p>
+      <w:pPr>
+        <w:autoSpaceDE w:val="0"/>
+        <w:autoSpaceDN w:val="0"/>
+        <w:adjustRightInd w:val="0"/>
+        <w:spacing w:after="0" w:line="240" w:lineRule="auto"/>
+        <w:rPr>
+          <w:rFonts w:ascii="TimesNewRomanPS-BoldMT" w:eastAsia="Calibri" w:hAnsi="Calibri" w:cs="TimesNewRomanPS-BoldMT"/>
+          <w:b/>
+          <w:bCs/>
+          <w:szCs w:val="24"/>
+        </w:rPr>
+      </w:pPr>
+    </w:p>
+    <w:p>
+      <w:pPr>
+        <w:autoSpaceDE w:val="0"/>
+        <w:autoSpaceDN w:val="0"/>
+        <w:adjustRightInd w:val="0"/>
+        <w:spacing w:after="0" w:line="240" w:lineRule="auto"/>
+        <w:rPr>
+          <w:rFonts w:ascii="TimesNewRomanPS-BoldMT" w:eastAsia="Calibri" w:hAnsi="Calibri" w:cs="TimesNewRomanPS-BoldMT"/>
+          <w:b/>
+          <w:bCs/>
+          <w:szCs w:val="24"/>
+        </w:rPr>
+      </w:pPr>
+    </w:p>
+    <w:p>
+      <w:pPr>
+        <w:autoSpaceDE w:val="0"/>
+        <w:autoSpaceDN w:val="0"/>
+        <w:adjustRightInd w:val="0"/>
+        <w:spacing w:after="0" w:line="240" w:lineRule="auto"/>
+        <w:rPr>
+          <w:rFonts w:ascii="TimesNewRomanPS-BoldMT" w:eastAsia="Calibri" w:hAnsi="Calibri" w:cs="TimesNewRomanPS-BoldMT"/>
+          <w:b/>
+          <w:bCs/>
+          <w:szCs w:val="24"/>
+        </w:rPr>
+      </w:pPr>
+    </w:p>
+    <w:p>
+      <w:pPr>
+        <w:autoSpaceDE w:val="0"/>
+        <w:autoSpaceDN w:val="0"/>
+        <w:adjustRightInd w:val="0"/>
+        <w:spacing w:after="0" w:line="240" w:lineRule="auto"/>
+        <w:rPr>
+          <w:rFonts w:ascii="TimesNewRomanPS-BoldMT" w:eastAsia="Calibri" w:hAnsi="Calibri" w:cs="TimesNewRomanPS-BoldMT"/>
+          <w:b/>
+          <w:bCs/>
+          <w:szCs w:val="24"/>
+        </w:rPr>
+      </w:pPr>
+    </w:p>
+    <w:p>
+      <w:pPr>
+        <w:autoSpaceDE w:val="0"/>
+        <w:autoSpaceDN w:val="0"/>
+        <w:adjustRightInd w:val="0"/>
+        <w:spacing w:after="0" w:line="240" w:lineRule="auto"/>
+        <w:rPr>
+          <w:rFonts w:ascii="TimesNewRomanPS-BoldMT" w:eastAsia="Calibri" w:hAnsi="Calibri" w:cs="TimesNewRomanPS-BoldMT"/>
+          <w:b/>
+          <w:bCs/>
+          <w:szCs w:val="24"/>
+        </w:rPr>
+      </w:pPr>
+    </w:p>
+    <w:p>
+      <w:pPr>
+        <w:autoSpaceDE w:val="0"/>
+        <w:autoSpaceDN w:val="0"/>
+        <w:adjustRightInd w:val="0"/>
+        <w:spacing w:after="0" w:line="240" w:lineRule="auto"/>
+        <w:rPr>
+          <w:rFonts w:ascii="TimesNewRomanPS-BoldMT" w:eastAsia="Calibri" w:hAnsi="Calibri" w:cs="TimesNewRomanPS-BoldMT"/>
+          <w:b/>
+          <w:bCs/>
+          <w:szCs w:val="24"/>
+        </w:rPr>
+      </w:pPr>
+    </w:p>
+    <w:p>
+      <w:pPr>
+        <w:autoSpaceDE w:val="0"/>
+        <w:autoSpaceDN w:val="0"/>
+        <w:adjustRightInd w:val="0"/>
+        <w:spacing w:after="0" w:line="240" w:lineRule="auto"/>
+        <w:rPr>
+          <w:rFonts w:ascii="TimesNewRomanPS-BoldMT" w:eastAsia="Calibri" w:hAnsi="Calibri" w:cs="TimesNewRomanPS-BoldMT"/>
+          <w:b/>
+          <w:bCs/>
+          <w:szCs w:val="24"/>
+        </w:rPr>
+      </w:pPr>
+    </w:p>
+    <w:p>
+      <w:pPr>
+        <w:autoSpaceDE w:val="0"/>
+        <w:autoSpaceDN w:val="0"/>
+        <w:adjustRightInd w:val="0"/>
+        <w:spacing w:after="0" w:line="240" w:lineRule="auto"/>
+        <w:rPr>
+          <w:rFonts w:ascii="TimesNewRomanPS-BoldMT" w:eastAsia="Calibri" w:hAnsi="Calibri" w:cs="TimesNewRomanPS-BoldMT"/>
+          <w:b/>
+          <w:bCs/>
+          <w:szCs w:val="24"/>
+        </w:rPr>
+      </w:pPr>
+    </w:p>
+    <w:p>
+      <w:pPr>
+        <w:autoSpaceDE w:val="0"/>
+        <w:autoSpaceDN w:val="0"/>
+        <w:adjustRightInd w:val="0"/>
+        <w:spacing w:after="0" w:line="240" w:lineRule="auto"/>
+        <w:rPr>
+          <w:rFonts w:ascii="TimesNewRomanPS-BoldMT" w:eastAsia="Calibri" w:hAnsi="Calibri" w:cs="TimesNewRomanPS-BoldMT"/>
+          <w:b/>
+          <w:bCs/>
+          <w:szCs w:val="24"/>
+        </w:rPr>
+      </w:pPr>
+    </w:p>
+    <w:p>
+      <w:pPr>
+        <w:autoSpaceDE w:val="0"/>
+        <w:autoSpaceDN w:val="0"/>
+        <w:adjustRightInd w:val="0"/>
+        <w:spacing w:after="0" w:line="240" w:lineRule="auto"/>
+        <w:rPr>
+          <w:rFonts w:ascii="TimesNewRomanPS-BoldMT" w:eastAsia="Calibri" w:hAnsi="Calibri" w:cs="TimesNewRomanPS-BoldMT"/>
+          <w:b/>
+          <w:bCs/>
+          <w:szCs w:val="24"/>
+        </w:rPr>
+      </w:pPr>
+    </w:p>
+    <w:p>
+      <w:pPr>
+        <w:autoSpaceDE w:val="0"/>
+        <w:autoSpaceDN w:val="0"/>
+        <w:adjustRightInd w:val="0"/>
+        <w:spacing w:after="0" w:line="240" w:lineRule="auto"/>
+        <w:rPr>
+          <w:rFonts w:ascii="TimesNewRomanPS-BoldMT" w:eastAsia="Calibri" w:hAnsi="Calibri" w:cs="TimesNewRomanPS-BoldMT"/>
+          <w:b/>
+          <w:bCs/>
+          <w:szCs w:val="24"/>
+        </w:rPr>
+      </w:pPr>
+    </w:p>
+    <w:p>
+      <w:pPr>
+        <w:autoSpaceDE w:val="0"/>
+        <w:autoSpaceDN w:val="0"/>
+        <w:adjustRightInd w:val="0"/>
+        <w:spacing w:after="0" w:line="240" w:lineRule="auto"/>
+        <w:rPr>
+          <w:rFonts w:ascii="TimesNewRomanPS-BoldMT" w:eastAsia="Calibri" w:hAnsi="Calibri" w:cs="TimesNewRomanPS-BoldMT"/>
+          <w:b/>
+          <w:bCs/>
+          <w:szCs w:val="24"/>
+        </w:rPr>
+      </w:pPr>
+    </w:p>
+    <w:p>
+      <w:pPr>
+        <w:autoSpaceDE w:val="0"/>
+        <w:autoSpaceDN w:val="0"/>
+        <w:adjustRightInd w:val="0"/>
+        <w:spacing w:after="0" w:line="240" w:lineRule="auto"/>
+        <w:rPr>
+          <w:rFonts w:ascii="TimesNewRomanPS-BoldMT" w:eastAsia="Calibri" w:hAnsi="Calibri" w:cs="TimesNewRomanPS-BoldMT"/>
+          <w:b/>
+          <w:bCs/>
+          <w:szCs w:val="24"/>
+        </w:rPr>
+      </w:pPr>
+    </w:p>
+    <w:p>
+      <w:pPr>
+        <w:autoSpaceDE w:val="0"/>
+        <w:autoSpaceDN w:val="0"/>
+        <w:adjustRightInd w:val="0"/>
+        <w:spacing w:after="0" w:line="240" w:lineRule="auto"/>
+        <w:rPr>
+          <w:rFonts w:ascii="TimesNewRomanPS-BoldMT" w:eastAsia="Calibri" w:hAnsi="Calibri" w:cs="TimesNewRomanPS-BoldMT"/>
+          <w:b/>
+          <w:bCs/>
+          <w:szCs w:val="24"/>
+        </w:rPr>
+      </w:pPr>
+    </w:p>
+    <w:p>
+      <w:pPr>
+        <w:autoSpaceDE w:val="0"/>
+        <w:autoSpaceDN w:val="0"/>
+        <w:adjustRightInd w:val="0"/>
+        <w:spacing w:after="0" w:line="240" w:lineRule="auto"/>
+        <w:rPr>
+          <w:rFonts w:ascii="TimesNewRomanPS-BoldMT" w:eastAsia="Calibri" w:hAnsi="Calibri" w:cs="TimesNewRomanPS-BoldMT"/>
+          <w:b/>
+          <w:bCs/>
+          <w:szCs w:val="24"/>
+        </w:rPr>
+      </w:pPr>
+    </w:p>
+    <w:p>
+      <w:pPr>
+        <w:autoSpaceDE w:val="0"/>
+        <w:autoSpaceDN w:val="0"/>
+        <w:adjustRightInd w:val="0"/>
+        <w:spacing w:after="0" w:line="240" w:lineRule="auto"/>
+        <w:rPr>
+          <w:rFonts w:ascii="TimesNewRomanPS-BoldMT" w:eastAsia="Calibri" w:hAnsi="Calibri" w:cs="TimesNewRomanPS-BoldMT"/>
+          <w:b/>
+          <w:bCs/>
+          <w:szCs w:val="24"/>
+        </w:rPr>
+      </w:pPr>
+    </w:p>
+    <w:p>
+      <w:pPr>
+        <w:autoSpaceDE w:val="0"/>
+        <w:autoSpaceDN w:val="0"/>
+        <w:adjustRightInd w:val="0"/>
+        <w:spacing w:after="0" w:line="240" w:lineRule="auto"/>
+        <w:rPr>
+          <w:rFonts w:ascii="TimesNewRomanPS-BoldMT" w:eastAsia="Calibri" w:hAnsi="Calibri" w:cs="TimesNewRomanPS-BoldMT"/>
+          <w:b/>
+          <w:bCs/>
+          <w:szCs w:val="24"/>
+        </w:rPr>
+      </w:pPr>
+    </w:p>
+    <w:p>
+      <w:pPr>
+        <w:autoSpaceDE w:val="0"/>
+        <w:autoSpaceDN w:val="0"/>
+        <w:adjustRightInd w:val="0"/>
+        <w:spacing w:after="0" w:line="240" w:lineRule="auto"/>
+        <w:rPr>
+          <w:rFonts w:ascii="TimesNewRomanPS-BoldMT" w:eastAsia="Calibri" w:hAnsi="Calibri" w:cs="TimesNewRomanPS-BoldMT"/>
+          <w:b/>
+          <w:bCs/>
+          <w:szCs w:val="24"/>
+        </w:rPr>
+      </w:pPr>
+    </w:p>
+    <w:p>
+      <w:pPr>
+        <w:autoSpaceDE w:val="0"/>
+        <w:autoSpaceDN w:val="0"/>
+        <w:adjustRightInd w:val="0"/>
+        <w:spacing w:after="0" w:line="240" w:lineRule="auto"/>
+        <w:rPr>
+          <w:rFonts w:ascii="TimesNewRomanPS-BoldMT" w:eastAsia="Calibri" w:hAnsi="Calibri" w:cs="TimesNewRomanPS-BoldMT"/>
+          <w:b/>
+          <w:bCs/>
+          <w:szCs w:val="24"/>
+        </w:rPr>
+      </w:pPr>
+    </w:p>
     <w:p>
       <w:pPr>
         <w:autoSpaceDE w:val="0"/>
@@ -3893,6 +4369,92 @@
 <file path=word/numbering.xml><?xml version="1.0" encoding="utf-8"?>
 <w:numbering xmlns:wpc="http://schemas.microsoft.com/office/word/2010/wordprocessingCanvas" xmlns:mc="http://schemas.openxmlformats.org/markup-compatibility/2006" xmlns:o="urn:schemas-microsoft-com:office:office" xmlns:r="http://schemas.openxmlformats.org/officeDocument/2006/relationships" xmlns:m="http://schemas.openxmlformats.org/officeDocument/2006/math" xmlns:v="urn:schemas-microsoft-com:vml" xmlns:wp14="http://schemas.microsoft.com/office/word/2010/wordprocessingDrawing" xmlns:wp="http://schemas.openxmlformats.org/drawingml/2006/wordprocessingDrawing" xmlns:w10="urn:schemas-microsoft-com:office:word" xmlns:w="http://schemas.openxmlformats.org/wordprocessingml/2006/main" xmlns:w14="http://schemas.microsoft.com/office/word/2010/wordml" xmlns:wpg="http://schemas.microsoft.com/office/word/2010/wordprocessingGroup" xmlns:wpi="http://schemas.microsoft.com/office/word/2010/wordprocessingInk" xmlns:wne="http://schemas.microsoft.com/office/word/2006/wordml" xmlns:wps="http://schemas.microsoft.com/office/word/2010/wordprocessingShape" mc:Ignorable="w14 wp14">
   <w:abstractNum w:abstractNumId="0">
+    <w:nsid w:val="01862EA3"/>
+    <w:multiLevelType w:val="hybridMultilevel"/>
+    <w:tmpl w:val="B9D24A8C"/>
+    <w:lvl w:ilvl="0" w:tplc="0409000F">
+      <w:start w:val="1"/>
+      <w:numFmt w:val="decimal"/>
+      <w:lvlText w:val="%1."/>
+      <w:lvlJc w:val="left"/>
+      <w:pPr>
+        <w:ind w:left="720" w:hanging="360"/>
+      </w:pPr>
+    </w:lvl>
+    <w:lvl w:ilvl="1" w:tplc="04090019">
+      <w:start w:val="1"/>
+      <w:numFmt w:val="lowerLetter"/>
+      <w:lvlText w:val="%2."/>
+      <w:lvlJc w:val="left"/>
+      <w:pPr>
+        <w:ind w:left="1440" w:hanging="360"/>
+      </w:pPr>
+    </w:lvl>
+    <w:lvl w:ilvl="2" w:tplc="0409001B">
+      <w:start w:val="1"/>
+      <w:numFmt w:val="lowerRoman"/>
+      <w:lvlText w:val="%3."/>
+      <w:lvlJc w:val="right"/>
+      <w:pPr>
+        <w:ind w:left="2160" w:hanging="180"/>
+      </w:pPr>
+    </w:lvl>
+    <w:lvl w:ilvl="3" w:tplc="0409000F">
+      <w:start w:val="1"/>
+      <w:numFmt w:val="decimal"/>
+      <w:lvlText w:val="%4."/>
+      <w:lvlJc w:val="left"/>
+      <w:pPr>
+        <w:ind w:left="2880" w:hanging="360"/>
+      </w:pPr>
+    </w:lvl>
+    <w:lvl w:ilvl="4" w:tplc="04090019">
+      <w:start w:val="1"/>
+      <w:numFmt w:val="lowerLetter"/>
+      <w:lvlText w:val="%5."/>
+      <w:lvlJc w:val="left"/>
+      <w:pPr>
+        <w:ind w:left="3600" w:hanging="360"/>
+      </w:pPr>
+    </w:lvl>
+    <w:lvl w:ilvl="5" w:tplc="0409001B">
+      <w:start w:val="1"/>
+      <w:numFmt w:val="lowerRoman"/>
+      <w:lvlText w:val="%6."/>
+      <w:lvlJc w:val="right"/>
+      <w:pPr>
+        <w:ind w:left="4320" w:hanging="180"/>
+      </w:pPr>
+    </w:lvl>
+    <w:lvl w:ilvl="6" w:tplc="0409000F">
+      <w:start w:val="1"/>
+      <w:numFmt w:val="decimal"/>
+      <w:lvlText w:val="%7."/>
+      <w:lvlJc w:val="left"/>
+      <w:pPr>
+        <w:ind w:left="5040" w:hanging="360"/>
+      </w:pPr>
+    </w:lvl>
+    <w:lvl w:ilvl="7" w:tplc="04090019">
+      <w:start w:val="1"/>
+      <w:numFmt w:val="lowerLetter"/>
+      <w:lvlText w:val="%8."/>
+      <w:lvlJc w:val="left"/>
+      <w:pPr>
+        <w:ind w:left="5760" w:hanging="360"/>
+      </w:pPr>
+    </w:lvl>
+    <w:lvl w:ilvl="8" w:tplc="0409001B">
+      <w:start w:val="1"/>
+      <w:numFmt w:val="lowerRoman"/>
+      <w:lvlText w:val="%9."/>
+      <w:lvlJc w:val="right"/>
+      <w:pPr>
+        <w:ind w:left="6480" w:hanging="180"/>
+      </w:pPr>
+    </w:lvl>
+  </w:abstractNum>
+  <w:abstractNum w:abstractNumId="1">
     <w:nsid w:val="032D7D97"/>
     <w:multiLevelType w:val="hybridMultilevel"/>
     <w:tmpl w:val="B9C8B2FE"/>
@@ -4005,7 +4567,7 @@
       </w:rPr>
     </w:lvl>
   </w:abstractNum>
-  <w:abstractNum w:abstractNumId="1">
+  <w:abstractNum w:abstractNumId="2">
     <w:nsid w:val="0AC55FAB"/>
     <w:multiLevelType w:val="hybridMultilevel"/>
     <w:tmpl w:val="F9B05CD0"/>
@@ -4118,7 +4680,7 @@
       </w:rPr>
     </w:lvl>
   </w:abstractNum>
-  <w:abstractNum w:abstractNumId="2">
+  <w:abstractNum w:abstractNumId="3">
     <w:nsid w:val="11FB04CF"/>
     <w:multiLevelType w:val="hybridMultilevel"/>
     <w:tmpl w:val="6B983344"/>
@@ -4231,7 +4793,108 @@
       </w:rPr>
     </w:lvl>
   </w:abstractNum>
-  <w:abstractNum w:abstractNumId="3">
+  <w:abstractNum w:abstractNumId="4">
+    <w:nsid w:val="1F390D10"/>
+    <w:multiLevelType w:val="singleLevel"/>
+    <w:tmpl w:val="4D90F492"/>
+    <w:lvl w:ilvl="0">
+      <w:start w:val="1"/>
+      <w:numFmt w:val="decimal"/>
+      <w:lvlText w:val="%1."/>
+      <w:legacy w:legacy="1" w:legacySpace="0" w:legacyIndent="360"/>
+      <w:lvlJc w:val="left"/>
+      <w:pPr>
+        <w:ind w:left="1080" w:hanging="360"/>
+      </w:pPr>
+    </w:lvl>
+  </w:abstractNum>
+  <w:abstractNum w:abstractNumId="5">
+    <w:nsid w:val="26B950D5"/>
+    <w:multiLevelType w:val="hybridMultilevel"/>
+    <w:tmpl w:val="85EE9698"/>
+    <w:lvl w:ilvl="0" w:tplc="0409000F">
+      <w:start w:val="1"/>
+      <w:numFmt w:val="decimal"/>
+      <w:lvlText w:val="%1."/>
+      <w:lvlJc w:val="left"/>
+      <w:pPr>
+        <w:ind w:left="720" w:hanging="360"/>
+      </w:pPr>
+    </w:lvl>
+    <w:lvl w:ilvl="1" w:tplc="04090019">
+      <w:start w:val="1"/>
+      <w:numFmt w:val="lowerLetter"/>
+      <w:lvlText w:val="%2."/>
+      <w:lvlJc w:val="left"/>
+      <w:pPr>
+        <w:ind w:left="1440" w:hanging="360"/>
+      </w:pPr>
+    </w:lvl>
+    <w:lvl w:ilvl="2" w:tplc="0409001B">
+      <w:start w:val="1"/>
+      <w:numFmt w:val="lowerRoman"/>
+      <w:lvlText w:val="%3."/>
+      <w:lvlJc w:val="right"/>
+      <w:pPr>
+        <w:ind w:left="2160" w:hanging="180"/>
+      </w:pPr>
+    </w:lvl>
+    <w:lvl w:ilvl="3" w:tplc="0409000F">
+      <w:start w:val="1"/>
+      <w:numFmt w:val="decimal"/>
+      <w:lvlText w:val="%4."/>
+      <w:lvlJc w:val="left"/>
+      <w:pPr>
+        <w:ind w:left="2880" w:hanging="360"/>
+      </w:pPr>
+    </w:lvl>
+    <w:lvl w:ilvl="4" w:tplc="04090019">
+      <w:start w:val="1"/>
+      <w:numFmt w:val="lowerLetter"/>
+      <w:lvlText w:val="%5."/>
+      <w:lvlJc w:val="left"/>
+      <w:pPr>
+        <w:ind w:left="3600" w:hanging="360"/>
+      </w:pPr>
+    </w:lvl>
+    <w:lvl w:ilvl="5" w:tplc="0409001B">
+      <w:start w:val="1"/>
+      <w:numFmt w:val="lowerRoman"/>
+      <w:lvlText w:val="%6."/>
+      <w:lvlJc w:val="right"/>
+      <w:pPr>
+        <w:ind w:left="4320" w:hanging="180"/>
+      </w:pPr>
+    </w:lvl>
+    <w:lvl w:ilvl="6" w:tplc="0409000F">
+      <w:start w:val="1"/>
+      <w:numFmt w:val="decimal"/>
+      <w:lvlText w:val="%7."/>
+      <w:lvlJc w:val="left"/>
+      <w:pPr>
+        <w:ind w:left="5040" w:hanging="360"/>
+      </w:pPr>
+    </w:lvl>
+    <w:lvl w:ilvl="7" w:tplc="04090019">
+      <w:start w:val="1"/>
+      <w:numFmt w:val="lowerLetter"/>
+      <w:lvlText w:val="%8."/>
+      <w:lvlJc w:val="left"/>
+      <w:pPr>
+        <w:ind w:left="5760" w:hanging="360"/>
+      </w:pPr>
+    </w:lvl>
+    <w:lvl w:ilvl="8" w:tplc="0409001B">
+      <w:start w:val="1"/>
+      <w:numFmt w:val="lowerRoman"/>
+      <w:lvlText w:val="%9."/>
+      <w:lvlJc w:val="right"/>
+      <w:pPr>
+        <w:ind w:left="6480" w:hanging="180"/>
+      </w:pPr>
+    </w:lvl>
+  </w:abstractNum>
+  <w:abstractNum w:abstractNumId="6">
     <w:nsid w:val="2D9A16BB"/>
     <w:multiLevelType w:val="hybridMultilevel"/>
     <w:tmpl w:val="FE06E05E"/>
@@ -4344,7 +5007,7 @@
       </w:rPr>
     </w:lvl>
   </w:abstractNum>
-  <w:abstractNum w:abstractNumId="4">
+  <w:abstractNum w:abstractNumId="7">
     <w:nsid w:val="2E0D77B3"/>
     <w:multiLevelType w:val="hybridMultilevel"/>
     <w:tmpl w:val="A5CE6206"/>
@@ -4457,7 +5120,7 @@
       </w:rPr>
     </w:lvl>
   </w:abstractNum>
-  <w:abstractNum w:abstractNumId="5">
+  <w:abstractNum w:abstractNumId="8">
     <w:nsid w:val="31444DB6"/>
     <w:multiLevelType w:val="hybridMultilevel"/>
     <w:tmpl w:val="23888B56"/>
@@ -4570,7 +5233,7 @@
       </w:rPr>
     </w:lvl>
   </w:abstractNum>
-  <w:abstractNum w:abstractNumId="6">
+  <w:abstractNum w:abstractNumId="9">
     <w:nsid w:val="4ECE70AB"/>
     <w:multiLevelType w:val="hybridMultilevel"/>
     <w:tmpl w:val="4E7409BA"/>
@@ -4683,7 +5346,93 @@
       </w:rPr>
     </w:lvl>
   </w:abstractNum>
-  <w:abstractNum w:abstractNumId="7">
+  <w:abstractNum w:abstractNumId="10">
+    <w:nsid w:val="531A5390"/>
+    <w:multiLevelType w:val="hybridMultilevel"/>
+    <w:tmpl w:val="EDC67140"/>
+    <w:lvl w:ilvl="0" w:tplc="0409000F">
+      <w:start w:val="1"/>
+      <w:numFmt w:val="decimal"/>
+      <w:lvlText w:val="%1."/>
+      <w:lvlJc w:val="left"/>
+      <w:pPr>
+        <w:ind w:left="720" w:hanging="360"/>
+      </w:pPr>
+    </w:lvl>
+    <w:lvl w:ilvl="1" w:tplc="04090019">
+      <w:start w:val="1"/>
+      <w:numFmt w:val="lowerLetter"/>
+      <w:lvlText w:val="%2."/>
+      <w:lvlJc w:val="left"/>
+      <w:pPr>
+        <w:ind w:left="1440" w:hanging="360"/>
+      </w:pPr>
+    </w:lvl>
+    <w:lvl w:ilvl="2" w:tplc="0409001B">
+      <w:start w:val="1"/>
+      <w:numFmt w:val="lowerRoman"/>
+      <w:lvlText w:val="%3."/>
+      <w:lvlJc w:val="right"/>
+      <w:pPr>
+        <w:ind w:left="2160" w:hanging="180"/>
+      </w:pPr>
+    </w:lvl>
+    <w:lvl w:ilvl="3" w:tplc="0409000F">
+      <w:start w:val="1"/>
+      <w:numFmt w:val="decimal"/>
+      <w:lvlText w:val="%4."/>
+      <w:lvlJc w:val="left"/>
+      <w:pPr>
+        <w:ind w:left="2880" w:hanging="360"/>
+      </w:pPr>
+    </w:lvl>
+    <w:lvl w:ilvl="4" w:tplc="04090019">
+      <w:start w:val="1"/>
+      <w:numFmt w:val="lowerLetter"/>
+      <w:lvlText w:val="%5."/>
+      <w:lvlJc w:val="left"/>
+      <w:pPr>
+        <w:ind w:left="3600" w:hanging="360"/>
+      </w:pPr>
+    </w:lvl>
+    <w:lvl w:ilvl="5" w:tplc="0409001B">
+      <w:start w:val="1"/>
+      <w:numFmt w:val="lowerRoman"/>
+      <w:lvlText w:val="%6."/>
+      <w:lvlJc w:val="right"/>
+      <w:pPr>
+        <w:ind w:left="4320" w:hanging="180"/>
+      </w:pPr>
+    </w:lvl>
+    <w:lvl w:ilvl="6" w:tplc="0409000F">
+      <w:start w:val="1"/>
+      <w:numFmt w:val="decimal"/>
+      <w:lvlText w:val="%7."/>
+      <w:lvlJc w:val="left"/>
+      <w:pPr>
+        <w:ind w:left="5040" w:hanging="360"/>
+      </w:pPr>
+    </w:lvl>
+    <w:lvl w:ilvl="7" w:tplc="04090019">
+      <w:start w:val="1"/>
+      <w:numFmt w:val="lowerLetter"/>
+      <w:lvlText w:val="%8."/>
+      <w:lvlJc w:val="left"/>
+      <w:pPr>
+        <w:ind w:left="5760" w:hanging="360"/>
+      </w:pPr>
+    </w:lvl>
+    <w:lvl w:ilvl="8" w:tplc="0409001B">
+      <w:start w:val="1"/>
+      <w:numFmt w:val="lowerRoman"/>
+      <w:lvlText w:val="%9."/>
+      <w:lvlJc w:val="right"/>
+      <w:pPr>
+        <w:ind w:left="6480" w:hanging="180"/>
+      </w:pPr>
+    </w:lvl>
+  </w:abstractNum>
+  <w:abstractNum w:abstractNumId="11">
     <w:nsid w:val="5BC9070A"/>
     <w:multiLevelType w:val="hybridMultilevel"/>
     <w:tmpl w:val="617412B6"/>
@@ -4796,7 +5545,7 @@
       </w:rPr>
     </w:lvl>
   </w:abstractNum>
-  <w:abstractNum w:abstractNumId="8">
+  <w:abstractNum w:abstractNumId="12">
     <w:nsid w:val="617D3D06"/>
     <w:multiLevelType w:val="hybridMultilevel"/>
     <w:tmpl w:val="8A707B92"/>
@@ -4909,7 +5658,7 @@
       </w:rPr>
     </w:lvl>
   </w:abstractNum>
-  <w:abstractNum w:abstractNumId="9">
+  <w:abstractNum w:abstractNumId="13">
     <w:nsid w:val="61D732E0"/>
     <w:multiLevelType w:val="hybridMultilevel"/>
     <w:tmpl w:val="E362CEFC"/>
@@ -5022,7 +5771,7 @@
       </w:rPr>
     </w:lvl>
   </w:abstractNum>
-  <w:abstractNum w:abstractNumId="10">
+  <w:abstractNum w:abstractNumId="14">
     <w:nsid w:val="623A26A2"/>
     <w:multiLevelType w:val="hybridMultilevel"/>
     <w:tmpl w:val="C3A4DE60"/>
@@ -5135,7 +5884,7 @@
       </w:rPr>
     </w:lvl>
   </w:abstractNum>
-  <w:abstractNum w:abstractNumId="11">
+  <w:abstractNum w:abstractNumId="15">
     <w:nsid w:val="660E77CD"/>
     <w:multiLevelType w:val="hybridMultilevel"/>
     <w:tmpl w:val="8076970C"/>
@@ -5248,7 +5997,120 @@
       </w:rPr>
     </w:lvl>
   </w:abstractNum>
-  <w:abstractNum w:abstractNumId="12">
+  <w:abstractNum w:abstractNumId="16">
+    <w:nsid w:val="67E33098"/>
+    <w:multiLevelType w:val="hybridMultilevel"/>
+    <w:tmpl w:val="CCC2DDD6"/>
+    <w:lvl w:ilvl="0" w:tplc="FFFFFFFF">
+      <w:start w:val="1"/>
+      <w:numFmt w:val="decimal"/>
+      <w:lvlText w:val="%1."/>
+      <w:lvlJc w:val="left"/>
+      <w:pPr>
+        <w:tabs>
+          <w:tab w:val="num" w:pos="540"/>
+        </w:tabs>
+        <w:ind w:left="540" w:hanging="360"/>
+      </w:pPr>
+    </w:lvl>
+    <w:lvl w:ilvl="1" w:tplc="04090019">
+      <w:start w:val="1"/>
+      <w:numFmt w:val="lowerLetter"/>
+      <w:lvlText w:val="%2."/>
+      <w:lvlJc w:val="left"/>
+      <w:pPr>
+        <w:tabs>
+          <w:tab w:val="num" w:pos="1440"/>
+        </w:tabs>
+        <w:ind w:left="1440" w:hanging="360"/>
+      </w:pPr>
+    </w:lvl>
+    <w:lvl w:ilvl="2" w:tplc="0409001B">
+      <w:start w:val="1"/>
+      <w:numFmt w:val="lowerRoman"/>
+      <w:lvlText w:val="%3."/>
+      <w:lvlJc w:val="right"/>
+      <w:pPr>
+        <w:tabs>
+          <w:tab w:val="num" w:pos="2160"/>
+        </w:tabs>
+        <w:ind w:left="2160" w:hanging="180"/>
+      </w:pPr>
+    </w:lvl>
+    <w:lvl w:ilvl="3" w:tplc="0409000F">
+      <w:start w:val="1"/>
+      <w:numFmt w:val="decimal"/>
+      <w:lvlText w:val="%4."/>
+      <w:lvlJc w:val="left"/>
+      <w:pPr>
+        <w:tabs>
+          <w:tab w:val="num" w:pos="2880"/>
+        </w:tabs>
+        <w:ind w:left="2880" w:hanging="360"/>
+      </w:pPr>
+    </w:lvl>
+    <w:lvl w:ilvl="4" w:tplc="04090019">
+      <w:start w:val="1"/>
+      <w:numFmt w:val="lowerLetter"/>
+      <w:lvlText w:val="%5."/>
+      <w:lvlJc w:val="left"/>
+      <w:pPr>
+        <w:tabs>
+          <w:tab w:val="num" w:pos="3600"/>
+        </w:tabs>
+        <w:ind w:left="3600" w:hanging="360"/>
+      </w:pPr>
+    </w:lvl>
+    <w:lvl w:ilvl="5" w:tplc="0409001B">
+      <w:start w:val="1"/>
+      <w:numFmt w:val="lowerRoman"/>
+      <w:lvlText w:val="%6."/>
+      <w:lvlJc w:val="right"/>
+      <w:pPr>
+        <w:tabs>
+          <w:tab w:val="num" w:pos="4320"/>
+        </w:tabs>
+        <w:ind w:left="4320" w:hanging="180"/>
+      </w:pPr>
+    </w:lvl>
+    <w:lvl w:ilvl="6" w:tplc="0409000F">
+      <w:start w:val="1"/>
+      <w:numFmt w:val="decimal"/>
+      <w:lvlText w:val="%7."/>
+      <w:lvlJc w:val="left"/>
+      <w:pPr>
+        <w:tabs>
+          <w:tab w:val="num" w:pos="5040"/>
+        </w:tabs>
+        <w:ind w:left="5040" w:hanging="360"/>
+      </w:pPr>
+    </w:lvl>
+    <w:lvl w:ilvl="7" w:tplc="04090019">
+      <w:start w:val="1"/>
+      <w:numFmt w:val="lowerLetter"/>
+      <w:lvlText w:val="%8."/>
+      <w:lvlJc w:val="left"/>
+      <w:pPr>
+        <w:tabs>
+          <w:tab w:val="num" w:pos="5760"/>
+        </w:tabs>
+        <w:ind w:left="5760" w:hanging="360"/>
+      </w:pPr>
+    </w:lvl>
+    <w:lvl w:ilvl="8" w:tplc="0409001B">
+      <w:start w:val="1"/>
+      <w:numFmt w:val="lowerRoman"/>
+      <w:lvlText w:val="%9."/>
+      <w:lvlJc w:val="right"/>
+      <w:pPr>
+        <w:tabs>
+          <w:tab w:val="num" w:pos="6480"/>
+        </w:tabs>
+        <w:ind w:left="6480" w:hanging="180"/>
+      </w:pPr>
+    </w:lvl>
+  </w:abstractNum>
+  <w:abstractNum w:abstractNumId="17">
     <w:nsid w:val="6E230EA0"/>
     <w:multiLevelType w:val="hybridMultilevel"/>
     <w:tmpl w:val="AAC25BA0"/>
@@ -5361,7 +6223,7 @@
       </w:rPr>
     </w:lvl>
   </w:abstractNum>
-  <w:abstractNum w:abstractNumId="13">
+  <w:abstractNum w:abstractNumId="18">
     <w:nsid w:val="6E405876"/>
     <w:multiLevelType w:val="hybridMultilevel"/>
     <w:tmpl w:val="CB3E7FBE"/>
@@ -5474,47 +6336,289 @@
       </w:rPr>
     </w:lvl>
   </w:abstractNum>
+  <w:abstractNum w:abstractNumId="19">
+    <w:nsid w:val="740704EF"/>
+    <w:multiLevelType w:val="hybridMultilevel"/>
+    <w:tmpl w:val="C76C27A6"/>
+    <w:lvl w:ilvl="0" w:tplc="0409000F">
+      <w:start w:val="1"/>
+      <w:numFmt w:val="decimal"/>
+      <w:lvlText w:val="%1."/>
+      <w:lvlJc w:val="left"/>
+      <w:pPr>
+        <w:ind w:left="360" w:hanging="360"/>
+      </w:pPr>
+    </w:lvl>
+    <w:lvl w:ilvl="1" w:tplc="04090019">
+      <w:start w:val="1"/>
+      <w:numFmt w:val="lowerLetter"/>
+      <w:lvlText w:val="%2."/>
+      <w:lvlJc w:val="left"/>
+      <w:pPr>
+        <w:ind w:left="1080" w:hanging="360"/>
+      </w:pPr>
+    </w:lvl>
+    <w:lvl w:ilvl="2" w:tplc="0409001B">
+      <w:start w:val="1"/>
+      <w:numFmt w:val="lowerRoman"/>
+      <w:lvlText w:val="%3."/>
+      <w:lvlJc w:val="right"/>
+      <w:pPr>
+        <w:ind w:left="1800" w:hanging="180"/>
+      </w:pPr>
+    </w:lvl>
+    <w:lvl w:ilvl="3" w:tplc="0409000F">
+      <w:start w:val="1"/>
+      <w:numFmt w:val="decimal"/>
+      <w:lvlText w:val="%4."/>
+      <w:lvlJc w:val="left"/>
+      <w:pPr>
+        <w:ind w:left="2520" w:hanging="360"/>
+      </w:pPr>
+    </w:lvl>
+    <w:lvl w:ilvl="4" w:tplc="04090019">
+      <w:start w:val="1"/>
+      <w:numFmt w:val="lowerLetter"/>
+      <w:lvlText w:val="%5."/>
+      <w:lvlJc w:val="left"/>
+      <w:pPr>
+        <w:ind w:left="3240" w:hanging="360"/>
+      </w:pPr>
+    </w:lvl>
+    <w:lvl w:ilvl="5" w:tplc="0409001B">
+      <w:start w:val="1"/>
+      <w:numFmt w:val="lowerRoman"/>
+      <w:lvlText w:val="%6."/>
+      <w:lvlJc w:val="right"/>
+      <w:pPr>
+        <w:ind w:left="3960" w:hanging="180"/>
+      </w:pPr>
+    </w:lvl>
+    <w:lvl w:ilvl="6" w:tplc="0409000F">
+      <w:start w:val="1"/>
+      <w:numFmt w:val="decimal"/>
+      <w:lvlText w:val="%7."/>
+      <w:lvlJc w:val="left"/>
+      <w:pPr>
+        <w:ind w:left="4680" w:hanging="360"/>
+      </w:pPr>
+    </w:lvl>
+    <w:lvl w:ilvl="7" w:tplc="04090019">
+      <w:start w:val="1"/>
+      <w:numFmt w:val="lowerLetter"/>
+      <w:lvlText w:val="%8."/>
+      <w:lvlJc w:val="left"/>
+      <w:pPr>
+        <w:ind w:left="5400" w:hanging="360"/>
+      </w:pPr>
+    </w:lvl>
+    <w:lvl w:ilvl="8" w:tplc="0409001B">
+      <w:start w:val="1"/>
+      <w:numFmt w:val="lowerRoman"/>
+      <w:lvlText w:val="%9."/>
+      <w:lvlJc w:val="right"/>
+      <w:pPr>
+        <w:ind w:left="6120" w:hanging="180"/>
+      </w:pPr>
+    </w:lvl>
+  </w:abstractNum>
   <w:num w:numId="1">
+    <w:abstractNumId w:val="17"/>
+  </w:num>
+  <w:num w:numId="2">
+    <w:abstractNumId w:val="6"/>
+  </w:num>
+  <w:num w:numId="3">
+    <w:abstractNumId w:val="1"/>
+  </w:num>
+  <w:num w:numId="4">
+    <w:abstractNumId w:val="3"/>
+  </w:num>
+  <w:num w:numId="5">
+    <w:abstractNumId w:val="18"/>
+  </w:num>
+  <w:num w:numId="6">
+    <w:abstractNumId w:val="14"/>
+  </w:num>
+  <w:num w:numId="7">
+    <w:abstractNumId w:val="11"/>
+  </w:num>
+  <w:num w:numId="8">
     <w:abstractNumId w:val="12"/>
   </w:num>
-  <w:num w:numId="2">
-    <w:abstractNumId w:val="3"/>
+  <w:num w:numId="9">
+    <w:abstractNumId w:val="15"/>
   </w:num>
-  <w:num w:numId="3">
-    <w:abstractNumId w:val="0"/>
+  <w:num w:numId="10">
+    <w:abstractNumId w:val="7"/>
   </w:num>
-  <w:num w:numId="4">
+  <w:num w:numId="11">
+    <w:abstractNumId w:val="13"/>
+  </w:num>
+  <w:num w:numId="12">
+    <w:abstractNumId w:val="9"/>
+  </w:num>
+  <w:num w:numId="13">
     <w:abstractNumId w:val="2"/>
   </w:num>
-  <w:num w:numId="5">
-    <w:abstractNumId w:val="13"/>
-  </w:num>
-  <w:num w:numId="6">
-    <w:abstractNumId w:val="10"/>
-  </w:num>
-  <w:num w:numId="7">
-    <w:abstractNumId w:val="7"/>
-  </w:num>
-  <w:num w:numId="8">
+  <w:num w:numId="14">
     <w:abstractNumId w:val="8"/>
   </w:num>
-  <w:num w:numId="9">
-    <w:abstractNumId w:val="11"/>
+  <w:num w:numId="15">
+    <w:abstractNumId w:val="19"/>
+    <w:lvlOverride w:ilvl="0">
+      <w:startOverride w:val="1"/>
+    </w:lvlOverride>
+    <w:lvlOverride w:ilvl="1">
+      <w:startOverride w:val="1"/>
+    </w:lvlOverride>
+    <w:lvlOverride w:ilvl="2">
+      <w:startOverride w:val="1"/>
+    </w:lvlOverride>
+    <w:lvlOverride w:ilvl="3">
+      <w:startOverride w:val="1"/>
+    </w:lvlOverride>
+    <w:lvlOverride w:ilvl="4">
+      <w:startOverride w:val="1"/>
+    </w:lvlOverride>
+    <w:lvlOverride w:ilvl="5">
+      <w:startOverride w:val="1"/>
+    </w:lvlOverride>
+    <w:lvlOverride w:ilvl="6">
+      <w:startOverride w:val="1"/>
+    </w:lvlOverride>
+    <w:lvlOverride w:ilvl="7">
+      <w:startOverride w:val="1"/>
+    </w:lvlOverride>
+    <w:lvlOverride w:ilvl="8">
+      <w:startOverride w:val="1"/>
+    </w:lvlOverride>
   </w:num>
-  <w:num w:numId="10">
+  <w:num w:numId="16">
     <w:abstractNumId w:val="4"/>
+    <w:lvlOverride w:ilvl="0">
+      <w:startOverride w:val="1"/>
+    </w:lvlOverride>
   </w:num>
-  <w:num w:numId="11">
-    <w:abstractNumId w:val="9"/>
+  <w:num w:numId="17">
+    <w:abstractNumId w:val="16"/>
+    <w:lvlOverride w:ilvl="0">
+      <w:startOverride w:val="1"/>
+    </w:lvlOverride>
+    <w:lvlOverride w:ilvl="1">
+      <w:startOverride w:val="1"/>
+    </w:lvlOverride>
+    <w:lvlOverride w:ilvl="2">
+      <w:startOverride w:val="1"/>
+    </w:lvlOverride>
+    <w:lvlOverride w:ilvl="3">
+      <w:startOverride w:val="1"/>
+    </w:lvlOverride>
+    <w:lvlOverride w:ilvl="4">
+      <w:startOverride w:val="1"/>
+    </w:lvlOverride>
+    <w:lvlOverride w:ilvl="5">
+      <w:startOverride w:val="1"/>
+    </w:lvlOverride>
+    <w:lvlOverride w:ilvl="6">
+      <w:startOverride w:val="1"/>
+    </w:lvlOverride>
+    <w:lvlOverride w:ilvl="7">
+      <w:startOverride w:val="1"/>
+    </w:lvlOverride>
+    <w:lvlOverride w:ilvl="8">
+      <w:startOverride w:val="1"/>
+    </w:lvlOverride>
   </w:num>
-  <w:num w:numId="12">
-    <w:abstractNumId w:val="6"/>
+  <w:num w:numId="18">
+    <w:abstractNumId w:val="10"/>
+    <w:lvlOverride w:ilvl="0">
+      <w:startOverride w:val="1"/>
+    </w:lvlOverride>
+    <w:lvlOverride w:ilvl="1">
+      <w:startOverride w:val="1"/>
+    </w:lvlOverride>
+    <w:lvlOverride w:ilvl="2">
+      <w:startOverride w:val="1"/>
+    </w:lvlOverride>
+    <w:lvlOverride w:ilvl="3">
+      <w:startOverride w:val="1"/>
+    </w:lvlOverride>
+    <w:lvlOverride w:ilvl="4">
+      <w:startOverride w:val="1"/>
+    </w:lvlOverride>
+    <w:lvlOverride w:ilvl="5">
+      <w:startOverride w:val="1"/>
+    </w:lvlOverride>
+    <w:lvlOverride w:ilvl="6">
+      <w:startOverride w:val="1"/>
+    </w:lvlOverride>
+    <w:lvlOverride w:ilvl="7">
+      <w:startOverride w:val="1"/>
+    </w:lvlOverride>
+    <w:lvlOverride w:ilvl="8">
+      <w:startOverride w:val="1"/>
+    </w:lvlOverride>
   </w:num>
-  <w:num w:numId="13">
-    <w:abstractNumId w:val="1"/>
+  <w:num w:numId="19">
+    <w:abstractNumId w:val="0"/>
+    <w:lvlOverride w:ilvl="0">
+      <w:startOverride w:val="1"/>
+    </w:lvlOverride>
+    <w:lvlOverride w:ilvl="1">
+      <w:startOverride w:val="1"/>
+    </w:lvlOverride>
+    <w:lvlOverride w:ilvl="2">
+      <w:startOverride w:val="1"/>
+    </w:lvlOverride>
+    <w:lvlOverride w:ilvl="3">
+      <w:startOverride w:val="1"/>
+    </w:lvlOverride>
+    <w:lvlOverride w:ilvl="4">
+      <w:startOverride w:val="1"/>
+    </w:lvlOverride>
+    <w:lvlOverride w:ilvl="5">
+      <w:startOverride w:val="1"/>
+    </w:lvlOverride>
+    <w:lvlOverride w:ilvl="6">
+      <w:startOverride w:val="1"/>
+    </w:lvlOverride>
+    <w:lvlOverride w:ilvl="7">
+      <w:startOverride w:val="1"/>
+    </w:lvlOverride>
+    <w:lvlOverride w:ilvl="8">
+      <w:startOverride w:val="1"/>
+    </w:lvlOverride>
   </w:num>
-  <w:num w:numId="14">
+  <w:num w:numId="20">
     <w:abstractNumId w:val="5"/>
+    <w:lvlOverride w:ilvl="0">
+      <w:startOverride w:val="1"/>
+    </w:lvlOverride>
+    <w:lvlOverride w:ilvl="1">
+      <w:startOverride w:val="1"/>
+    </w:lvlOverride>
+    <w:lvlOverride w:ilvl="2">
+      <w:startOverride w:val="1"/>
+    </w:lvlOverride>
+    <w:lvlOverride w:ilvl="3">
+      <w:startOverride w:val="1"/>
+    </w:lvlOverride>
+    <w:lvlOverride w:ilvl="4">
+      <w:startOverride w:val="1"/>
+    </w:lvlOverride>
+    <w:lvlOverride w:ilvl="5">
+      <w:startOverride w:val="1"/>
+    </w:lvlOverride>
+    <w:lvlOverride w:ilvl="6">
+      <w:startOverride w:val="1"/>
+    </w:lvlOverride>
+    <w:lvlOverride w:ilvl="7">
+      <w:startOverride w:val="1"/>
+    </w:lvlOverride>
+    <w:lvlOverride w:ilvl="8">
+      <w:startOverride w:val="1"/>
+    </w:lvlOverride>
   </w:num>
 </w:numbering>
 </file>
@@ -6253,7 +7357,7 @@
 </file>
 
 <file path=customXml/itemProps1.xml><?xml version="1.0" encoding="utf-8"?>
-<ds:datastoreItem xmlns:ds="http://schemas.openxmlformats.org/officeDocument/2006/customXml" ds:itemID="{93F719C2-9295-4A5D-A866-CB4E64B3320E}">
+<ds:datastoreItem xmlns:ds="http://schemas.openxmlformats.org/officeDocument/2006/customXml" ds:itemID="{E811AB3F-15C6-4AF3-9FE6-9C8F8D867A66}">
   <ds:schemaRefs>
     <ds:schemaRef ds:uri="http://schemas.openxmlformats.org/officeDocument/2006/bibliography"/>
   </ds:schemaRefs>

</xml_diff>